<commit_message>
Numpy updation in assignment and solution file
</commit_message>
<xml_diff>
--- a/Assignments/3. Applied Python/DOCs/1.2 RICR - Numpy Assignment 2.docx
+++ b/Assignments/3. Applied Python/DOCs/1.2 RICR - Numpy Assignment 2.docx
@@ -1,6 +1,6 @@
 
 <file path=word/document.xml><?xml version="1.0" encoding="utf-8"?>
-<w:document xmlns:wpc="http://schemas.microsoft.com/office/word/2010/wordprocessingCanvas" xmlns:cx="http://schemas.microsoft.com/office/drawing/2014/chartex" xmlns:cx1="http://schemas.microsoft.com/office/drawing/2015/9/8/chartex" xmlns:cx2="http://schemas.microsoft.com/office/drawing/2015/10/21/chartex" xmlns:cx3="http://schemas.microsoft.com/office/drawing/2016/5/9/chartex" xmlns:cx4="http://schemas.microsoft.com/office/drawing/2016/5/10/chartex" xmlns:cx5="http://schemas.microsoft.com/office/drawing/2016/5/11/chartex" xmlns:cx6="http://schemas.microsoft.com/office/drawing/2016/5/12/chartex" xmlns:cx7="http://schemas.microsoft.com/office/drawing/2016/5/13/chartex" xmlns:cx8="http://schemas.microsoft.com/office/drawing/2016/5/14/chartex" xmlns:mc="http://schemas.openxmlformats.org/markup-compatibility/2006" xmlns:aink="http://schemas.microsoft.com/office/drawing/2016/ink" xmlns:am3d="http://schemas.microsoft.com/office/drawing/2017/model3d" xmlns:o="urn:schemas-microsoft-com:office:office" xmlns:oel="http://schemas.microsoft.com/office/2019/extlst" xmlns:r="http://schemas.openxmlformats.org/officeDocument/2006/relationships" xmlns:m="http://schemas.openxmlformats.org/officeDocument/2006/math" xmlns:v="urn:schemas-microsoft-com:vml" xmlns:wp14="http://schemas.microsoft.com/office/word/2010/wordprocessingDrawing" xmlns:wp="http://schemas.openxmlformats.org/drawingml/2006/wordprocessingDrawing" xmlns:w10="urn:schemas-microsoft-com:office:word" xmlns:w="http://schemas.openxmlformats.org/wordprocessingml/2006/main" xmlns:w14="http://schemas.microsoft.com/office/word/2010/wordml" xmlns:w15="http://schemas.microsoft.com/office/word/2012/wordml" xmlns:w16cex="http://schemas.microsoft.com/office/word/2018/wordml/cex" xmlns:w16cid="http://schemas.microsoft.com/office/word/2016/wordml/cid" xmlns:w16="http://schemas.microsoft.com/office/word/2018/wordml" xmlns:w16du="http://schemas.microsoft.com/office/word/2023/wordml/word16du" xmlns:w16sdtdh="http://schemas.microsoft.com/office/word/2020/wordml/sdtdatahash" xmlns:w16se="http://schemas.microsoft.com/office/word/2015/wordml/symex" xmlns:wpg="http://schemas.microsoft.com/office/word/2010/wordprocessingGroup" xmlns:wpi="http://schemas.microsoft.com/office/word/2010/wordprocessingInk" xmlns:wne="http://schemas.microsoft.com/office/word/2006/wordml" xmlns:wps="http://schemas.microsoft.com/office/word/2010/wordprocessingShape" mc:Ignorable="w14 w15 w16se w16cid w16 w16cex w16sdtdh w16du wp14">
+<w:document xmlns:wpc="http://schemas.microsoft.com/office/word/2010/wordprocessingCanvas" xmlns:cx="http://schemas.microsoft.com/office/drawing/2014/chartex" xmlns:cx1="http://schemas.microsoft.com/office/drawing/2015/9/8/chartex" xmlns:cx2="http://schemas.microsoft.com/office/drawing/2015/10/21/chartex" xmlns:cx3="http://schemas.microsoft.com/office/drawing/2016/5/9/chartex" xmlns:cx4="http://schemas.microsoft.com/office/drawing/2016/5/10/chartex" xmlns:cx5="http://schemas.microsoft.com/office/drawing/2016/5/11/chartex" xmlns:cx6="http://schemas.microsoft.com/office/drawing/2016/5/12/chartex" xmlns:cx7="http://schemas.microsoft.com/office/drawing/2016/5/13/chartex" xmlns:cx8="http://schemas.microsoft.com/office/drawing/2016/5/14/chartex" xmlns:mc="http://schemas.openxmlformats.org/markup-compatibility/2006" xmlns:aink="http://schemas.microsoft.com/office/drawing/2016/ink" xmlns:am3d="http://schemas.microsoft.com/office/drawing/2017/model3d" xmlns:o="urn:schemas-microsoft-com:office:office" xmlns:oel="http://schemas.microsoft.com/office/2019/extlst" xmlns:r="http://schemas.openxmlformats.org/officeDocument/2006/relationships" xmlns:m="http://schemas.openxmlformats.org/officeDocument/2006/math" xmlns:v="urn:schemas-microsoft-com:vml" xmlns:wp14="http://schemas.microsoft.com/office/word/2010/wordprocessingDrawing" xmlns:wp="http://schemas.openxmlformats.org/drawingml/2006/wordprocessingDrawing" xmlns:w10="urn:schemas-microsoft-com:office:word" xmlns:w="http://schemas.openxmlformats.org/wordprocessingml/2006/main" xmlns:w14="http://schemas.microsoft.com/office/word/2010/wordml" xmlns:w15="http://schemas.microsoft.com/office/word/2012/wordml" xmlns:w16cex="http://schemas.microsoft.com/office/word/2018/wordml/cex" xmlns:w16cid="http://schemas.microsoft.com/office/word/2016/wordml/cid" xmlns:w16="http://schemas.microsoft.com/office/word/2018/wordml" xmlns:w16du="http://schemas.microsoft.com/office/word/2023/wordml/word16du" xmlns:w16sdtdh="http://schemas.microsoft.com/office/word/2020/wordml/sdtdatahash" xmlns:w16sdtfl="http://schemas.microsoft.com/office/word/2024/wordml/sdtformatlock" xmlns:w16se="http://schemas.microsoft.com/office/word/2015/wordml/symex" xmlns:wpg="http://schemas.microsoft.com/office/word/2010/wordprocessingGroup" xmlns:wpi="http://schemas.microsoft.com/office/word/2010/wordprocessingInk" xmlns:wne="http://schemas.microsoft.com/office/word/2006/wordml" xmlns:wps="http://schemas.microsoft.com/office/word/2010/wordprocessingShape" mc:Ignorable="w14 w15 w16se w16cid w16 w16cex w16sdtdh w16sdtfl w16du wp14">
   <w:body>
     <w:p>
       <w:pPr>
@@ -21,9 +21,8 @@
           <w:szCs w:val="56"/>
           <w:u w:val="single"/>
         </w:rPr>
-        <w:t>Python-</w:t>
-      </w:r>
-      <w:proofErr w:type="spellStart"/>
+        <w:t xml:space="preserve">Numpy </w:t>
+      </w:r>
       <w:r>
         <w:rPr>
           <w:rFonts w:cstheme="minorHAnsi"/>
@@ -32,9 +31,8 @@
           <w:szCs w:val="56"/>
           <w:u w:val="single"/>
         </w:rPr>
-        <w:t>Numpy</w:t>
-      </w:r>
-      <w:proofErr w:type="spellEnd"/>
+        <w:t xml:space="preserve">Assignment </w:t>
+      </w:r>
       <w:r>
         <w:rPr>
           <w:rFonts w:cstheme="minorHAnsi"/>
@@ -43,17 +41,7 @@
           <w:szCs w:val="56"/>
           <w:u w:val="single"/>
         </w:rPr>
-        <w:t xml:space="preserve"> </w:t>
-      </w:r>
-      <w:r>
-        <w:rPr>
-          <w:rFonts w:cstheme="minorHAnsi"/>
-          <w:color w:val="1F4E79" w:themeColor="accent1" w:themeShade="80"/>
-          <w:sz w:val="56"/>
-          <w:szCs w:val="56"/>
-          <w:u w:val="single"/>
-        </w:rPr>
-        <w:t>Assignment 1</w:t>
+        <w:t>2</w:t>
       </w:r>
     </w:p>
     <w:p>
@@ -175,7 +163,6 @@
         </w:rPr>
         <w:t xml:space="preserve">: </w:t>
       </w:r>
-      <w:proofErr w:type="spellStart"/>
       <w:proofErr w:type="gramStart"/>
       <w:r>
         <w:rPr>
@@ -185,7 +172,6 @@
         </w:rPr>
         <w:t>np.array</w:t>
       </w:r>
-      <w:proofErr w:type="spellEnd"/>
       <w:proofErr w:type="gramEnd"/>
       <w:r>
         <w:rPr>
@@ -371,51 +357,15 @@
           <w:szCs w:val="32"/>
           <w:lang w:val="en-US"/>
         </w:rPr>
-        <w:t>Q</w:t>
-      </w:r>
-      <w:r>
-        <w:rPr>
-          <w:rFonts w:cstheme="minorHAnsi"/>
-          <w:sz w:val="32"/>
-          <w:szCs w:val="32"/>
-          <w:lang w:val="en-US"/>
-        </w:rPr>
-        <w:t>4</w:t>
-      </w:r>
-      <w:r>
-        <w:rPr>
-          <w:rFonts w:cstheme="minorHAnsi"/>
-          <w:sz w:val="32"/>
-          <w:szCs w:val="32"/>
-          <w:lang w:val="en-US"/>
-        </w:rPr>
-        <w:t xml:space="preserve">. </w:t>
-      </w:r>
-      <w:r>
-        <w:rPr>
-          <w:rFonts w:cstheme="minorHAnsi"/>
-          <w:sz w:val="32"/>
-          <w:szCs w:val="32"/>
-        </w:rPr>
-        <w:t xml:space="preserve">Create the following pattern without hardcoding. Use only </w:t>
-      </w:r>
-      <w:proofErr w:type="spellStart"/>
-      <w:r>
-        <w:rPr>
-          <w:rFonts w:cstheme="minorHAnsi"/>
-          <w:sz w:val="32"/>
-          <w:szCs w:val="32"/>
-        </w:rPr>
-        <w:t>numpy</w:t>
-      </w:r>
-      <w:proofErr w:type="spellEnd"/>
-      <w:r>
-        <w:rPr>
-          <w:rFonts w:cstheme="minorHAnsi"/>
-          <w:sz w:val="32"/>
-          <w:szCs w:val="32"/>
-        </w:rPr>
-        <w:t xml:space="preserve"> functions and the below input array a.</w:t>
+        <w:t xml:space="preserve">Q4. </w:t>
+      </w:r>
+      <w:r>
+        <w:rPr>
+          <w:rFonts w:cstheme="minorHAnsi"/>
+          <w:sz w:val="32"/>
+          <w:szCs w:val="32"/>
+        </w:rPr>
+        <w:t>Create the following pattern without hardcoding. Use only numpy functions and the below input array a.</w:t>
       </w:r>
     </w:p>
     <w:p>
@@ -434,7 +384,6 @@
         </w:rPr>
         <w:t>Input: a = </w:t>
       </w:r>
-      <w:proofErr w:type="spellStart"/>
       <w:proofErr w:type="gramStart"/>
       <w:r>
         <w:rPr>
@@ -444,7 +393,6 @@
         </w:rPr>
         <w:t>np.array</w:t>
       </w:r>
-      <w:proofErr w:type="spellEnd"/>
       <w:proofErr w:type="gramEnd"/>
       <w:r>
         <w:rPr>
@@ -865,36 +813,8 @@
           <w:sz w:val="32"/>
           <w:szCs w:val="32"/>
         </w:rPr>
-        <w:t xml:space="preserve">First: A 1D </w:t>
-      </w:r>
-      <w:proofErr w:type="spellStart"/>
-      <w:r>
-        <w:rPr>
-          <w:rFonts w:cstheme="minorHAnsi"/>
-          <w:sz w:val="32"/>
-          <w:szCs w:val="32"/>
-        </w:rPr>
-        <w:t>numpy</w:t>
-      </w:r>
-      <w:proofErr w:type="spellEnd"/>
-      <w:r>
-        <w:rPr>
-          <w:rFonts w:cstheme="minorHAnsi"/>
-          <w:sz w:val="32"/>
-          <w:szCs w:val="32"/>
-        </w:rPr>
-        <w:t xml:space="preserve"> array </w:t>
-      </w:r>
-      <w:proofErr w:type="spellStart"/>
-      <w:r>
-        <w:rPr>
-          <w:rFonts w:cstheme="minorHAnsi"/>
-          <w:sz w:val="32"/>
-          <w:szCs w:val="32"/>
-        </w:rPr>
-        <w:t>arr</w:t>
-      </w:r>
-      <w:proofErr w:type="spellEnd"/>
+        <w:t>First: A 1D numpy array arr</w:t>
+      </w:r>
     </w:p>
     <w:p>
       <w:pPr>
@@ -910,43 +830,7 @@
           <w:sz w:val="32"/>
           <w:szCs w:val="32"/>
         </w:rPr>
-        <w:t>Second: An integer n {Please make sure n&lt;=</w:t>
-      </w:r>
-      <w:proofErr w:type="spellStart"/>
-      <w:r>
-        <w:rPr>
-          <w:rFonts w:cstheme="minorHAnsi"/>
-          <w:sz w:val="32"/>
-          <w:szCs w:val="32"/>
-        </w:rPr>
-        <w:t>len</w:t>
-      </w:r>
-      <w:proofErr w:type="spellEnd"/>
-      <w:r>
-        <w:rPr>
-          <w:rFonts w:cstheme="minorHAnsi"/>
-          <w:sz w:val="32"/>
-          <w:szCs w:val="32"/>
-        </w:rPr>
-        <w:t>(</w:t>
-      </w:r>
-      <w:proofErr w:type="spellStart"/>
-      <w:r>
-        <w:rPr>
-          <w:rFonts w:cstheme="minorHAnsi"/>
-          <w:sz w:val="32"/>
-          <w:szCs w:val="32"/>
-        </w:rPr>
-        <w:t>arr</w:t>
-      </w:r>
-      <w:proofErr w:type="spellEnd"/>
-      <w:r>
-        <w:rPr>
-          <w:rFonts w:cstheme="minorHAnsi"/>
-          <w:sz w:val="32"/>
-          <w:szCs w:val="32"/>
-        </w:rPr>
-        <w:t>)}</w:t>
+        <w:t>Second: An integer n {Please make sure n&lt;=len(arr)}</w:t>
       </w:r>
     </w:p>
     <w:p>
@@ -1026,7 +910,6 @@
         </w:rPr>
         <w:t xml:space="preserve">: </w:t>
       </w:r>
-      <w:proofErr w:type="spellStart"/>
       <w:r>
         <w:rPr>
           <w:rFonts w:cstheme="minorHAnsi"/>
@@ -1035,7 +918,6 @@
         </w:rPr>
         <w:t>arr</w:t>
       </w:r>
-      <w:proofErr w:type="spellEnd"/>
       <w:r>
         <w:rPr>
           <w:rFonts w:cstheme="minorHAnsi"/>
@@ -1147,7 +1029,6 @@
         </w:rPr>
         <w:t xml:space="preserve">: </w:t>
       </w:r>
-      <w:proofErr w:type="spellStart"/>
       <w:r>
         <w:rPr>
           <w:rFonts w:cstheme="minorHAnsi"/>
@@ -1156,7 +1037,6 @@
         </w:rPr>
         <w:t>arr</w:t>
       </w:r>
-      <w:proofErr w:type="spellEnd"/>
       <w:proofErr w:type="gramStart"/>
       <w:r>
         <w:rPr>
@@ -1299,7 +1179,6 @@
         </w:rPr>
         <w:t>a=</w:t>
       </w:r>
-      <w:proofErr w:type="spellStart"/>
       <w:proofErr w:type="gramStart"/>
       <w:r>
         <w:rPr>
@@ -1310,7 +1189,6 @@
         </w:rPr>
         <w:t>np.array</w:t>
       </w:r>
-      <w:proofErr w:type="spellEnd"/>
       <w:proofErr w:type="gramEnd"/>
       <w:r>
         <w:rPr>
@@ -1341,7 +1219,6 @@
         </w:rPr>
         <w:t>b=</w:t>
       </w:r>
-      <w:proofErr w:type="spellStart"/>
       <w:proofErr w:type="gramStart"/>
       <w:r>
         <w:rPr>
@@ -1352,7 +1229,6 @@
         </w:rPr>
         <w:t>np.array</w:t>
       </w:r>
-      <w:proofErr w:type="spellEnd"/>
       <w:proofErr w:type="gramEnd"/>
       <w:r>
         <w:rPr>
@@ -1435,43 +1311,7 @@
           <w:sz w:val="32"/>
           <w:szCs w:val="32"/>
         </w:rPr>
-        <w:t xml:space="preserve">Write a python function that accepts infinite number of </w:t>
-      </w:r>
-      <w:proofErr w:type="spellStart"/>
-      <w:r>
-        <w:rPr>
-          <w:rFonts w:cstheme="minorHAnsi"/>
-          <w:sz w:val="32"/>
-          <w:szCs w:val="32"/>
-        </w:rPr>
-        <w:t>numpy</w:t>
-      </w:r>
-      <w:proofErr w:type="spellEnd"/>
-      <w:r>
-        <w:rPr>
-          <w:rFonts w:cstheme="minorHAnsi"/>
-          <w:sz w:val="32"/>
-          <w:szCs w:val="32"/>
-        </w:rPr>
-        <w:t xml:space="preserve"> arrays and do the vertical stack to them. Then return that new array as result. The function only accepts the </w:t>
-      </w:r>
-      <w:proofErr w:type="spellStart"/>
-      <w:r>
-        <w:rPr>
-          <w:rFonts w:cstheme="minorHAnsi"/>
-          <w:sz w:val="32"/>
-          <w:szCs w:val="32"/>
-        </w:rPr>
-        <w:t>numpy</w:t>
-      </w:r>
-      <w:proofErr w:type="spellEnd"/>
-      <w:r>
-        <w:rPr>
-          <w:rFonts w:cstheme="minorHAnsi"/>
-          <w:sz w:val="32"/>
-          <w:szCs w:val="32"/>
-        </w:rPr>
-        <w:t xml:space="preserve"> array, otherwise raise error.</w:t>
+        <w:t>Write a python function that accepts infinite number of numpy arrays and do the vertical stack to them. Then return that new array as result. The function only accepts the numpy array, otherwise raise error.</w:t>
       </w:r>
     </w:p>
     <w:p>
@@ -1856,7 +1696,7 @@
 </file>
 
 <file path=word/endnotes.xml><?xml version="1.0" encoding="utf-8"?>
-<w:endnotes xmlns:wpc="http://schemas.microsoft.com/office/word/2010/wordprocessingCanvas" xmlns:cx="http://schemas.microsoft.com/office/drawing/2014/chartex" xmlns:cx1="http://schemas.microsoft.com/office/drawing/2015/9/8/chartex" xmlns:cx2="http://schemas.microsoft.com/office/drawing/2015/10/21/chartex" xmlns:cx3="http://schemas.microsoft.com/office/drawing/2016/5/9/chartex" xmlns:cx4="http://schemas.microsoft.com/office/drawing/2016/5/10/chartex" xmlns:cx5="http://schemas.microsoft.com/office/drawing/2016/5/11/chartex" xmlns:cx6="http://schemas.microsoft.com/office/drawing/2016/5/12/chartex" xmlns:cx7="http://schemas.microsoft.com/office/drawing/2016/5/13/chartex" xmlns:cx8="http://schemas.microsoft.com/office/drawing/2016/5/14/chartex" xmlns:mc="http://schemas.openxmlformats.org/markup-compatibility/2006" xmlns:aink="http://schemas.microsoft.com/office/drawing/2016/ink" xmlns:am3d="http://schemas.microsoft.com/office/drawing/2017/model3d" xmlns:o="urn:schemas-microsoft-com:office:office" xmlns:oel="http://schemas.microsoft.com/office/2019/extlst" xmlns:r="http://schemas.openxmlformats.org/officeDocument/2006/relationships" xmlns:m="http://schemas.openxmlformats.org/officeDocument/2006/math" xmlns:v="urn:schemas-microsoft-com:vml" xmlns:wp14="http://schemas.microsoft.com/office/word/2010/wordprocessingDrawing" xmlns:wp="http://schemas.openxmlformats.org/drawingml/2006/wordprocessingDrawing" xmlns:w10="urn:schemas-microsoft-com:office:word" xmlns:w="http://schemas.openxmlformats.org/wordprocessingml/2006/main" xmlns:w14="http://schemas.microsoft.com/office/word/2010/wordml" xmlns:w15="http://schemas.microsoft.com/office/word/2012/wordml" xmlns:w16cex="http://schemas.microsoft.com/office/word/2018/wordml/cex" xmlns:w16cid="http://schemas.microsoft.com/office/word/2016/wordml/cid" xmlns:w16="http://schemas.microsoft.com/office/word/2018/wordml" xmlns:w16du="http://schemas.microsoft.com/office/word/2023/wordml/word16du" xmlns:w16sdtdh="http://schemas.microsoft.com/office/word/2020/wordml/sdtdatahash" xmlns:w16se="http://schemas.microsoft.com/office/word/2015/wordml/symex" xmlns:wpg="http://schemas.microsoft.com/office/word/2010/wordprocessingGroup" xmlns:wpi="http://schemas.microsoft.com/office/word/2010/wordprocessingInk" xmlns:wne="http://schemas.microsoft.com/office/word/2006/wordml" xmlns:wps="http://schemas.microsoft.com/office/word/2010/wordprocessingShape" mc:Ignorable="w14 w15 w16se w16cid w16 w16cex w16sdtdh w16du wp14">
+<w:endnotes xmlns:wpc="http://schemas.microsoft.com/office/word/2010/wordprocessingCanvas" xmlns:cx="http://schemas.microsoft.com/office/drawing/2014/chartex" xmlns:cx1="http://schemas.microsoft.com/office/drawing/2015/9/8/chartex" xmlns:cx2="http://schemas.microsoft.com/office/drawing/2015/10/21/chartex" xmlns:cx3="http://schemas.microsoft.com/office/drawing/2016/5/9/chartex" xmlns:cx4="http://schemas.microsoft.com/office/drawing/2016/5/10/chartex" xmlns:cx5="http://schemas.microsoft.com/office/drawing/2016/5/11/chartex" xmlns:cx6="http://schemas.microsoft.com/office/drawing/2016/5/12/chartex" xmlns:cx7="http://schemas.microsoft.com/office/drawing/2016/5/13/chartex" xmlns:cx8="http://schemas.microsoft.com/office/drawing/2016/5/14/chartex" xmlns:mc="http://schemas.openxmlformats.org/markup-compatibility/2006" xmlns:aink="http://schemas.microsoft.com/office/drawing/2016/ink" xmlns:am3d="http://schemas.microsoft.com/office/drawing/2017/model3d" xmlns:o="urn:schemas-microsoft-com:office:office" xmlns:oel="http://schemas.microsoft.com/office/2019/extlst" xmlns:r="http://schemas.openxmlformats.org/officeDocument/2006/relationships" xmlns:m="http://schemas.openxmlformats.org/officeDocument/2006/math" xmlns:v="urn:schemas-microsoft-com:vml" xmlns:wp14="http://schemas.microsoft.com/office/word/2010/wordprocessingDrawing" xmlns:wp="http://schemas.openxmlformats.org/drawingml/2006/wordprocessingDrawing" xmlns:w10="urn:schemas-microsoft-com:office:word" xmlns:w="http://schemas.openxmlformats.org/wordprocessingml/2006/main" xmlns:w14="http://schemas.microsoft.com/office/word/2010/wordml" xmlns:w15="http://schemas.microsoft.com/office/word/2012/wordml" xmlns:w16cex="http://schemas.microsoft.com/office/word/2018/wordml/cex" xmlns:w16cid="http://schemas.microsoft.com/office/word/2016/wordml/cid" xmlns:w16="http://schemas.microsoft.com/office/word/2018/wordml" xmlns:w16du="http://schemas.microsoft.com/office/word/2023/wordml/word16du" xmlns:w16sdtdh="http://schemas.microsoft.com/office/word/2020/wordml/sdtdatahash" xmlns:w16sdtfl="http://schemas.microsoft.com/office/word/2024/wordml/sdtformatlock" xmlns:w16se="http://schemas.microsoft.com/office/word/2015/wordml/symex" xmlns:wpg="http://schemas.microsoft.com/office/word/2010/wordprocessingGroup" xmlns:wpi="http://schemas.microsoft.com/office/word/2010/wordprocessingInk" xmlns:wne="http://schemas.microsoft.com/office/word/2006/wordml" xmlns:wps="http://schemas.microsoft.com/office/word/2010/wordprocessingShape" mc:Ignorable="w14 w15 w16se w16cid w16 w16cex w16sdtdh w16sdtfl w16du wp14">
   <w:endnote w:type="separator" w:id="-1">
     <w:p>
       <w:pPr>
@@ -1881,7 +1721,7 @@
 </file>
 
 <file path=word/footnotes.xml><?xml version="1.0" encoding="utf-8"?>
-<w:footnotes xmlns:wpc="http://schemas.microsoft.com/office/word/2010/wordprocessingCanvas" xmlns:cx="http://schemas.microsoft.com/office/drawing/2014/chartex" xmlns:cx1="http://schemas.microsoft.com/office/drawing/2015/9/8/chartex" xmlns:cx2="http://schemas.microsoft.com/office/drawing/2015/10/21/chartex" xmlns:cx3="http://schemas.microsoft.com/office/drawing/2016/5/9/chartex" xmlns:cx4="http://schemas.microsoft.com/office/drawing/2016/5/10/chartex" xmlns:cx5="http://schemas.microsoft.com/office/drawing/2016/5/11/chartex" xmlns:cx6="http://schemas.microsoft.com/office/drawing/2016/5/12/chartex" xmlns:cx7="http://schemas.microsoft.com/office/drawing/2016/5/13/chartex" xmlns:cx8="http://schemas.microsoft.com/office/drawing/2016/5/14/chartex" xmlns:mc="http://schemas.openxmlformats.org/markup-compatibility/2006" xmlns:aink="http://schemas.microsoft.com/office/drawing/2016/ink" xmlns:am3d="http://schemas.microsoft.com/office/drawing/2017/model3d" xmlns:o="urn:schemas-microsoft-com:office:office" xmlns:oel="http://schemas.microsoft.com/office/2019/extlst" xmlns:r="http://schemas.openxmlformats.org/officeDocument/2006/relationships" xmlns:m="http://schemas.openxmlformats.org/officeDocument/2006/math" xmlns:v="urn:schemas-microsoft-com:vml" xmlns:wp14="http://schemas.microsoft.com/office/word/2010/wordprocessingDrawing" xmlns:wp="http://schemas.openxmlformats.org/drawingml/2006/wordprocessingDrawing" xmlns:w10="urn:schemas-microsoft-com:office:word" xmlns:w="http://schemas.openxmlformats.org/wordprocessingml/2006/main" xmlns:w14="http://schemas.microsoft.com/office/word/2010/wordml" xmlns:w15="http://schemas.microsoft.com/office/word/2012/wordml" xmlns:w16cex="http://schemas.microsoft.com/office/word/2018/wordml/cex" xmlns:w16cid="http://schemas.microsoft.com/office/word/2016/wordml/cid" xmlns:w16="http://schemas.microsoft.com/office/word/2018/wordml" xmlns:w16du="http://schemas.microsoft.com/office/word/2023/wordml/word16du" xmlns:w16sdtdh="http://schemas.microsoft.com/office/word/2020/wordml/sdtdatahash" xmlns:w16se="http://schemas.microsoft.com/office/word/2015/wordml/symex" xmlns:wpg="http://schemas.microsoft.com/office/word/2010/wordprocessingGroup" xmlns:wpi="http://schemas.microsoft.com/office/word/2010/wordprocessingInk" xmlns:wne="http://schemas.microsoft.com/office/word/2006/wordml" xmlns:wps="http://schemas.microsoft.com/office/word/2010/wordprocessingShape" mc:Ignorable="w14 w15 w16se w16cid w16 w16cex w16sdtdh w16du wp14">
+<w:footnotes xmlns:wpc="http://schemas.microsoft.com/office/word/2010/wordprocessingCanvas" xmlns:cx="http://schemas.microsoft.com/office/drawing/2014/chartex" xmlns:cx1="http://schemas.microsoft.com/office/drawing/2015/9/8/chartex" xmlns:cx2="http://schemas.microsoft.com/office/drawing/2015/10/21/chartex" xmlns:cx3="http://schemas.microsoft.com/office/drawing/2016/5/9/chartex" xmlns:cx4="http://schemas.microsoft.com/office/drawing/2016/5/10/chartex" xmlns:cx5="http://schemas.microsoft.com/office/drawing/2016/5/11/chartex" xmlns:cx6="http://schemas.microsoft.com/office/drawing/2016/5/12/chartex" xmlns:cx7="http://schemas.microsoft.com/office/drawing/2016/5/13/chartex" xmlns:cx8="http://schemas.microsoft.com/office/drawing/2016/5/14/chartex" xmlns:mc="http://schemas.openxmlformats.org/markup-compatibility/2006" xmlns:aink="http://schemas.microsoft.com/office/drawing/2016/ink" xmlns:am3d="http://schemas.microsoft.com/office/drawing/2017/model3d" xmlns:o="urn:schemas-microsoft-com:office:office" xmlns:oel="http://schemas.microsoft.com/office/2019/extlst" xmlns:r="http://schemas.openxmlformats.org/officeDocument/2006/relationships" xmlns:m="http://schemas.openxmlformats.org/officeDocument/2006/math" xmlns:v="urn:schemas-microsoft-com:vml" xmlns:wp14="http://schemas.microsoft.com/office/word/2010/wordprocessingDrawing" xmlns:wp="http://schemas.openxmlformats.org/drawingml/2006/wordprocessingDrawing" xmlns:w10="urn:schemas-microsoft-com:office:word" xmlns:w="http://schemas.openxmlformats.org/wordprocessingml/2006/main" xmlns:w14="http://schemas.microsoft.com/office/word/2010/wordml" xmlns:w15="http://schemas.microsoft.com/office/word/2012/wordml" xmlns:w16cex="http://schemas.microsoft.com/office/word/2018/wordml/cex" xmlns:w16cid="http://schemas.microsoft.com/office/word/2016/wordml/cid" xmlns:w16="http://schemas.microsoft.com/office/word/2018/wordml" xmlns:w16du="http://schemas.microsoft.com/office/word/2023/wordml/word16du" xmlns:w16sdtdh="http://schemas.microsoft.com/office/word/2020/wordml/sdtdatahash" xmlns:w16sdtfl="http://schemas.microsoft.com/office/word/2024/wordml/sdtformatlock" xmlns:w16se="http://schemas.microsoft.com/office/word/2015/wordml/symex" xmlns:wpg="http://schemas.microsoft.com/office/word/2010/wordprocessingGroup" xmlns:wpi="http://schemas.microsoft.com/office/word/2010/wordprocessingInk" xmlns:wne="http://schemas.microsoft.com/office/word/2006/wordml" xmlns:wps="http://schemas.microsoft.com/office/word/2010/wordprocessingShape" mc:Ignorable="w14 w15 w16se w16cid w16 w16cex w16sdtdh w16sdtfl w16du wp14">
   <w:footnote w:type="separator" w:id="-1">
     <w:p>
       <w:pPr>
@@ -1906,7 +1746,7 @@
 </file>
 
 <file path=word/header1.xml><?xml version="1.0" encoding="utf-8"?>
-<w:hdr xmlns:wpc="http://schemas.microsoft.com/office/word/2010/wordprocessingCanvas" xmlns:cx="http://schemas.microsoft.com/office/drawing/2014/chartex" xmlns:cx1="http://schemas.microsoft.com/office/drawing/2015/9/8/chartex" xmlns:cx2="http://schemas.microsoft.com/office/drawing/2015/10/21/chartex" xmlns:cx3="http://schemas.microsoft.com/office/drawing/2016/5/9/chartex" xmlns:cx4="http://schemas.microsoft.com/office/drawing/2016/5/10/chartex" xmlns:cx5="http://schemas.microsoft.com/office/drawing/2016/5/11/chartex" xmlns:cx6="http://schemas.microsoft.com/office/drawing/2016/5/12/chartex" xmlns:cx7="http://schemas.microsoft.com/office/drawing/2016/5/13/chartex" xmlns:cx8="http://schemas.microsoft.com/office/drawing/2016/5/14/chartex" xmlns:mc="http://schemas.openxmlformats.org/markup-compatibility/2006" xmlns:aink="http://schemas.microsoft.com/office/drawing/2016/ink" xmlns:am3d="http://schemas.microsoft.com/office/drawing/2017/model3d" xmlns:o="urn:schemas-microsoft-com:office:office" xmlns:oel="http://schemas.microsoft.com/office/2019/extlst" xmlns:r="http://schemas.openxmlformats.org/officeDocument/2006/relationships" xmlns:m="http://schemas.openxmlformats.org/officeDocument/2006/math" xmlns:v="urn:schemas-microsoft-com:vml" xmlns:wp14="http://schemas.microsoft.com/office/word/2010/wordprocessingDrawing" xmlns:wp="http://schemas.openxmlformats.org/drawingml/2006/wordprocessingDrawing" xmlns:w10="urn:schemas-microsoft-com:office:word" xmlns:w="http://schemas.openxmlformats.org/wordprocessingml/2006/main" xmlns:w14="http://schemas.microsoft.com/office/word/2010/wordml" xmlns:w15="http://schemas.microsoft.com/office/word/2012/wordml" xmlns:w16cex="http://schemas.microsoft.com/office/word/2018/wordml/cex" xmlns:w16cid="http://schemas.microsoft.com/office/word/2016/wordml/cid" xmlns:w16="http://schemas.microsoft.com/office/word/2018/wordml" xmlns:w16du="http://schemas.microsoft.com/office/word/2023/wordml/word16du" xmlns:w16sdtdh="http://schemas.microsoft.com/office/word/2020/wordml/sdtdatahash" xmlns:w16se="http://schemas.microsoft.com/office/word/2015/wordml/symex" xmlns:wpg="http://schemas.microsoft.com/office/word/2010/wordprocessingGroup" xmlns:wpi="http://schemas.microsoft.com/office/word/2010/wordprocessingInk" xmlns:wne="http://schemas.microsoft.com/office/word/2006/wordml" xmlns:wps="http://schemas.microsoft.com/office/word/2010/wordprocessingShape" mc:Ignorable="w14 w15 w16se w16cid w16 w16cex w16sdtdh w16du wp14">
+<w:hdr xmlns:wpc="http://schemas.microsoft.com/office/word/2010/wordprocessingCanvas" xmlns:cx="http://schemas.microsoft.com/office/drawing/2014/chartex" xmlns:cx1="http://schemas.microsoft.com/office/drawing/2015/9/8/chartex" xmlns:cx2="http://schemas.microsoft.com/office/drawing/2015/10/21/chartex" xmlns:cx3="http://schemas.microsoft.com/office/drawing/2016/5/9/chartex" xmlns:cx4="http://schemas.microsoft.com/office/drawing/2016/5/10/chartex" xmlns:cx5="http://schemas.microsoft.com/office/drawing/2016/5/11/chartex" xmlns:cx6="http://schemas.microsoft.com/office/drawing/2016/5/12/chartex" xmlns:cx7="http://schemas.microsoft.com/office/drawing/2016/5/13/chartex" xmlns:cx8="http://schemas.microsoft.com/office/drawing/2016/5/14/chartex" xmlns:mc="http://schemas.openxmlformats.org/markup-compatibility/2006" xmlns:aink="http://schemas.microsoft.com/office/drawing/2016/ink" xmlns:am3d="http://schemas.microsoft.com/office/drawing/2017/model3d" xmlns:o="urn:schemas-microsoft-com:office:office" xmlns:oel="http://schemas.microsoft.com/office/2019/extlst" xmlns:r="http://schemas.openxmlformats.org/officeDocument/2006/relationships" xmlns:m="http://schemas.openxmlformats.org/officeDocument/2006/math" xmlns:v="urn:schemas-microsoft-com:vml" xmlns:wp14="http://schemas.microsoft.com/office/word/2010/wordprocessingDrawing" xmlns:wp="http://schemas.openxmlformats.org/drawingml/2006/wordprocessingDrawing" xmlns:w10="urn:schemas-microsoft-com:office:word" xmlns:w="http://schemas.openxmlformats.org/wordprocessingml/2006/main" xmlns:w14="http://schemas.microsoft.com/office/word/2010/wordml" xmlns:w15="http://schemas.microsoft.com/office/word/2012/wordml" xmlns:w16cex="http://schemas.microsoft.com/office/word/2018/wordml/cex" xmlns:w16cid="http://schemas.microsoft.com/office/word/2016/wordml/cid" xmlns:w16="http://schemas.microsoft.com/office/word/2018/wordml" xmlns:w16du="http://schemas.microsoft.com/office/word/2023/wordml/word16du" xmlns:w16sdtdh="http://schemas.microsoft.com/office/word/2020/wordml/sdtdatahash" xmlns:w16sdtfl="http://schemas.microsoft.com/office/word/2024/wordml/sdtformatlock" xmlns:w16se="http://schemas.microsoft.com/office/word/2015/wordml/symex" xmlns:wpg="http://schemas.microsoft.com/office/word/2010/wordprocessingGroup" xmlns:wpi="http://schemas.microsoft.com/office/word/2010/wordprocessingInk" xmlns:wne="http://schemas.microsoft.com/office/word/2006/wordml" xmlns:wps="http://schemas.microsoft.com/office/word/2010/wordprocessingShape" mc:Ignorable="w14 w15 w16se w16cid w16 w16cex w16sdtdh w16sdtfl w16du wp14">
   <w:p>
     <w:pPr>
       <w:pStyle w:val="Header"/>
@@ -1947,7 +1787,7 @@
 </file>
 
 <file path=word/header2.xml><?xml version="1.0" encoding="utf-8"?>
-<w:hdr xmlns:wpc="http://schemas.microsoft.com/office/word/2010/wordprocessingCanvas" xmlns:cx="http://schemas.microsoft.com/office/drawing/2014/chartex" xmlns:cx1="http://schemas.microsoft.com/office/drawing/2015/9/8/chartex" xmlns:cx2="http://schemas.microsoft.com/office/drawing/2015/10/21/chartex" xmlns:cx3="http://schemas.microsoft.com/office/drawing/2016/5/9/chartex" xmlns:cx4="http://schemas.microsoft.com/office/drawing/2016/5/10/chartex" xmlns:cx5="http://schemas.microsoft.com/office/drawing/2016/5/11/chartex" xmlns:cx6="http://schemas.microsoft.com/office/drawing/2016/5/12/chartex" xmlns:cx7="http://schemas.microsoft.com/office/drawing/2016/5/13/chartex" xmlns:cx8="http://schemas.microsoft.com/office/drawing/2016/5/14/chartex" xmlns:mc="http://schemas.openxmlformats.org/markup-compatibility/2006" xmlns:aink="http://schemas.microsoft.com/office/drawing/2016/ink" xmlns:am3d="http://schemas.microsoft.com/office/drawing/2017/model3d" xmlns:o="urn:schemas-microsoft-com:office:office" xmlns:oel="http://schemas.microsoft.com/office/2019/extlst" xmlns:r="http://schemas.openxmlformats.org/officeDocument/2006/relationships" xmlns:m="http://schemas.openxmlformats.org/officeDocument/2006/math" xmlns:v="urn:schemas-microsoft-com:vml" xmlns:wp14="http://schemas.microsoft.com/office/word/2010/wordprocessingDrawing" xmlns:wp="http://schemas.openxmlformats.org/drawingml/2006/wordprocessingDrawing" xmlns:w10="urn:schemas-microsoft-com:office:word" xmlns:w="http://schemas.openxmlformats.org/wordprocessingml/2006/main" xmlns:w14="http://schemas.microsoft.com/office/word/2010/wordml" xmlns:w15="http://schemas.microsoft.com/office/word/2012/wordml" xmlns:w16cex="http://schemas.microsoft.com/office/word/2018/wordml/cex" xmlns:w16cid="http://schemas.microsoft.com/office/word/2016/wordml/cid" xmlns:w16="http://schemas.microsoft.com/office/word/2018/wordml" xmlns:w16du="http://schemas.microsoft.com/office/word/2023/wordml/word16du" xmlns:w16sdtdh="http://schemas.microsoft.com/office/word/2020/wordml/sdtdatahash" xmlns:w16se="http://schemas.microsoft.com/office/word/2015/wordml/symex" xmlns:wpg="http://schemas.microsoft.com/office/word/2010/wordprocessingGroup" xmlns:wpi="http://schemas.microsoft.com/office/word/2010/wordprocessingInk" xmlns:wne="http://schemas.microsoft.com/office/word/2006/wordml" xmlns:wps="http://schemas.microsoft.com/office/word/2010/wordprocessingShape" mc:Ignorable="w14 w15 w16se w16cid w16 w16cex w16sdtdh w16du wp14">
+<w:hdr xmlns:wpc="http://schemas.microsoft.com/office/word/2010/wordprocessingCanvas" xmlns:cx="http://schemas.microsoft.com/office/drawing/2014/chartex" xmlns:cx1="http://schemas.microsoft.com/office/drawing/2015/9/8/chartex" xmlns:cx2="http://schemas.microsoft.com/office/drawing/2015/10/21/chartex" xmlns:cx3="http://schemas.microsoft.com/office/drawing/2016/5/9/chartex" xmlns:cx4="http://schemas.microsoft.com/office/drawing/2016/5/10/chartex" xmlns:cx5="http://schemas.microsoft.com/office/drawing/2016/5/11/chartex" xmlns:cx6="http://schemas.microsoft.com/office/drawing/2016/5/12/chartex" xmlns:cx7="http://schemas.microsoft.com/office/drawing/2016/5/13/chartex" xmlns:cx8="http://schemas.microsoft.com/office/drawing/2016/5/14/chartex" xmlns:mc="http://schemas.openxmlformats.org/markup-compatibility/2006" xmlns:aink="http://schemas.microsoft.com/office/drawing/2016/ink" xmlns:am3d="http://schemas.microsoft.com/office/drawing/2017/model3d" xmlns:o="urn:schemas-microsoft-com:office:office" xmlns:oel="http://schemas.microsoft.com/office/2019/extlst" xmlns:r="http://schemas.openxmlformats.org/officeDocument/2006/relationships" xmlns:m="http://schemas.openxmlformats.org/officeDocument/2006/math" xmlns:v="urn:schemas-microsoft-com:vml" xmlns:wp14="http://schemas.microsoft.com/office/word/2010/wordprocessingDrawing" xmlns:wp="http://schemas.openxmlformats.org/drawingml/2006/wordprocessingDrawing" xmlns:w10="urn:schemas-microsoft-com:office:word" xmlns:w="http://schemas.openxmlformats.org/wordprocessingml/2006/main" xmlns:w14="http://schemas.microsoft.com/office/word/2010/wordml" xmlns:w15="http://schemas.microsoft.com/office/word/2012/wordml" xmlns:w16cex="http://schemas.microsoft.com/office/word/2018/wordml/cex" xmlns:w16cid="http://schemas.microsoft.com/office/word/2016/wordml/cid" xmlns:w16="http://schemas.microsoft.com/office/word/2018/wordml" xmlns:w16du="http://schemas.microsoft.com/office/word/2023/wordml/word16du" xmlns:w16sdtdh="http://schemas.microsoft.com/office/word/2020/wordml/sdtdatahash" xmlns:w16sdtfl="http://schemas.microsoft.com/office/word/2024/wordml/sdtformatlock" xmlns:w16se="http://schemas.microsoft.com/office/word/2015/wordml/symex" xmlns:wpg="http://schemas.microsoft.com/office/word/2010/wordprocessingGroup" xmlns:wpi="http://schemas.microsoft.com/office/word/2010/wordprocessingInk" xmlns:wne="http://schemas.microsoft.com/office/word/2006/wordml" xmlns:wps="http://schemas.microsoft.com/office/word/2010/wordprocessingShape" mc:Ignorable="w14 w15 w16se w16cid w16 w16cex w16sdtdh w16sdtfl w16du wp14">
   <w:tbl>
     <w:tblPr>
       <w:tblW w:w="11560" w:type="dxa"/>
@@ -2091,7 +1931,7 @@
 </file>
 
 <file path=word/header3.xml><?xml version="1.0" encoding="utf-8"?>
-<w:hdr xmlns:wpc="http://schemas.microsoft.com/office/word/2010/wordprocessingCanvas" xmlns:cx="http://schemas.microsoft.com/office/drawing/2014/chartex" xmlns:cx1="http://schemas.microsoft.com/office/drawing/2015/9/8/chartex" xmlns:cx2="http://schemas.microsoft.com/office/drawing/2015/10/21/chartex" xmlns:cx3="http://schemas.microsoft.com/office/drawing/2016/5/9/chartex" xmlns:cx4="http://schemas.microsoft.com/office/drawing/2016/5/10/chartex" xmlns:cx5="http://schemas.microsoft.com/office/drawing/2016/5/11/chartex" xmlns:cx6="http://schemas.microsoft.com/office/drawing/2016/5/12/chartex" xmlns:cx7="http://schemas.microsoft.com/office/drawing/2016/5/13/chartex" xmlns:cx8="http://schemas.microsoft.com/office/drawing/2016/5/14/chartex" xmlns:mc="http://schemas.openxmlformats.org/markup-compatibility/2006" xmlns:aink="http://schemas.microsoft.com/office/drawing/2016/ink" xmlns:am3d="http://schemas.microsoft.com/office/drawing/2017/model3d" xmlns:o="urn:schemas-microsoft-com:office:office" xmlns:oel="http://schemas.microsoft.com/office/2019/extlst" xmlns:r="http://schemas.openxmlformats.org/officeDocument/2006/relationships" xmlns:m="http://schemas.openxmlformats.org/officeDocument/2006/math" xmlns:v="urn:schemas-microsoft-com:vml" xmlns:wp14="http://schemas.microsoft.com/office/word/2010/wordprocessingDrawing" xmlns:wp="http://schemas.openxmlformats.org/drawingml/2006/wordprocessingDrawing" xmlns:w10="urn:schemas-microsoft-com:office:word" xmlns:w="http://schemas.openxmlformats.org/wordprocessingml/2006/main" xmlns:w14="http://schemas.microsoft.com/office/word/2010/wordml" xmlns:w15="http://schemas.microsoft.com/office/word/2012/wordml" xmlns:w16cex="http://schemas.microsoft.com/office/word/2018/wordml/cex" xmlns:w16cid="http://schemas.microsoft.com/office/word/2016/wordml/cid" xmlns:w16="http://schemas.microsoft.com/office/word/2018/wordml" xmlns:w16du="http://schemas.microsoft.com/office/word/2023/wordml/word16du" xmlns:w16sdtdh="http://schemas.microsoft.com/office/word/2020/wordml/sdtdatahash" xmlns:w16se="http://schemas.microsoft.com/office/word/2015/wordml/symex" xmlns:wpg="http://schemas.microsoft.com/office/word/2010/wordprocessingGroup" xmlns:wpi="http://schemas.microsoft.com/office/word/2010/wordprocessingInk" xmlns:wne="http://schemas.microsoft.com/office/word/2006/wordml" xmlns:wps="http://schemas.microsoft.com/office/word/2010/wordprocessingShape" mc:Ignorable="w14 w15 w16se w16cid w16 w16cex w16sdtdh w16du wp14">
+<w:hdr xmlns:wpc="http://schemas.microsoft.com/office/word/2010/wordprocessingCanvas" xmlns:cx="http://schemas.microsoft.com/office/drawing/2014/chartex" xmlns:cx1="http://schemas.microsoft.com/office/drawing/2015/9/8/chartex" xmlns:cx2="http://schemas.microsoft.com/office/drawing/2015/10/21/chartex" xmlns:cx3="http://schemas.microsoft.com/office/drawing/2016/5/9/chartex" xmlns:cx4="http://schemas.microsoft.com/office/drawing/2016/5/10/chartex" xmlns:cx5="http://schemas.microsoft.com/office/drawing/2016/5/11/chartex" xmlns:cx6="http://schemas.microsoft.com/office/drawing/2016/5/12/chartex" xmlns:cx7="http://schemas.microsoft.com/office/drawing/2016/5/13/chartex" xmlns:cx8="http://schemas.microsoft.com/office/drawing/2016/5/14/chartex" xmlns:mc="http://schemas.openxmlformats.org/markup-compatibility/2006" xmlns:aink="http://schemas.microsoft.com/office/drawing/2016/ink" xmlns:am3d="http://schemas.microsoft.com/office/drawing/2017/model3d" xmlns:o="urn:schemas-microsoft-com:office:office" xmlns:oel="http://schemas.microsoft.com/office/2019/extlst" xmlns:r="http://schemas.openxmlformats.org/officeDocument/2006/relationships" xmlns:m="http://schemas.openxmlformats.org/officeDocument/2006/math" xmlns:v="urn:schemas-microsoft-com:vml" xmlns:wp14="http://schemas.microsoft.com/office/word/2010/wordprocessingDrawing" xmlns:wp="http://schemas.openxmlformats.org/drawingml/2006/wordprocessingDrawing" xmlns:w10="urn:schemas-microsoft-com:office:word" xmlns:w="http://schemas.openxmlformats.org/wordprocessingml/2006/main" xmlns:w14="http://schemas.microsoft.com/office/word/2010/wordml" xmlns:w15="http://schemas.microsoft.com/office/word/2012/wordml" xmlns:w16cex="http://schemas.microsoft.com/office/word/2018/wordml/cex" xmlns:w16cid="http://schemas.microsoft.com/office/word/2016/wordml/cid" xmlns:w16="http://schemas.microsoft.com/office/word/2018/wordml" xmlns:w16du="http://schemas.microsoft.com/office/word/2023/wordml/word16du" xmlns:w16sdtdh="http://schemas.microsoft.com/office/word/2020/wordml/sdtdatahash" xmlns:w16sdtfl="http://schemas.microsoft.com/office/word/2024/wordml/sdtformatlock" xmlns:w16se="http://schemas.microsoft.com/office/word/2015/wordml/symex" xmlns:wpg="http://schemas.microsoft.com/office/word/2010/wordprocessingGroup" xmlns:wpi="http://schemas.microsoft.com/office/word/2010/wordprocessingInk" xmlns:wne="http://schemas.microsoft.com/office/word/2006/wordml" xmlns:wps="http://schemas.microsoft.com/office/word/2010/wordprocessingShape" mc:Ignorable="w14 w15 w16se w16cid w16 w16cex w16sdtdh w16sdtfl w16du wp14">
   <w:p>
     <w:pPr>
       <w:pStyle w:val="Header"/>
@@ -2132,7 +1972,7 @@
 </file>
 
 <file path=word/numbering.xml><?xml version="1.0" encoding="utf-8"?>
-<w:numbering xmlns:wpc="http://schemas.microsoft.com/office/word/2010/wordprocessingCanvas" xmlns:cx="http://schemas.microsoft.com/office/drawing/2014/chartex" xmlns:cx1="http://schemas.microsoft.com/office/drawing/2015/9/8/chartex" xmlns:cx2="http://schemas.microsoft.com/office/drawing/2015/10/21/chartex" xmlns:cx3="http://schemas.microsoft.com/office/drawing/2016/5/9/chartex" xmlns:cx4="http://schemas.microsoft.com/office/drawing/2016/5/10/chartex" xmlns:cx5="http://schemas.microsoft.com/office/drawing/2016/5/11/chartex" xmlns:cx6="http://schemas.microsoft.com/office/drawing/2016/5/12/chartex" xmlns:cx7="http://schemas.microsoft.com/office/drawing/2016/5/13/chartex" xmlns:cx8="http://schemas.microsoft.com/office/drawing/2016/5/14/chartex" xmlns:mc="http://schemas.openxmlformats.org/markup-compatibility/2006" xmlns:aink="http://schemas.microsoft.com/office/drawing/2016/ink" xmlns:am3d="http://schemas.microsoft.com/office/drawing/2017/model3d" xmlns:o="urn:schemas-microsoft-com:office:office" xmlns:oel="http://schemas.microsoft.com/office/2019/extlst" xmlns:r="http://schemas.openxmlformats.org/officeDocument/2006/relationships" xmlns:m="http://schemas.openxmlformats.org/officeDocument/2006/math" xmlns:v="urn:schemas-microsoft-com:vml" xmlns:wp14="http://schemas.microsoft.com/office/word/2010/wordprocessingDrawing" xmlns:wp="http://schemas.openxmlformats.org/drawingml/2006/wordprocessingDrawing" xmlns:w10="urn:schemas-microsoft-com:office:word" xmlns:w="http://schemas.openxmlformats.org/wordprocessingml/2006/main" xmlns:w14="http://schemas.microsoft.com/office/word/2010/wordml" xmlns:w15="http://schemas.microsoft.com/office/word/2012/wordml" xmlns:w16cex="http://schemas.microsoft.com/office/word/2018/wordml/cex" xmlns:w16cid="http://schemas.microsoft.com/office/word/2016/wordml/cid" xmlns:w16="http://schemas.microsoft.com/office/word/2018/wordml" xmlns:w16du="http://schemas.microsoft.com/office/word/2023/wordml/word16du" xmlns:w16sdtdh="http://schemas.microsoft.com/office/word/2020/wordml/sdtdatahash" xmlns:w16se="http://schemas.microsoft.com/office/word/2015/wordml/symex" xmlns:wpg="http://schemas.microsoft.com/office/word/2010/wordprocessingGroup" xmlns:wpi="http://schemas.microsoft.com/office/word/2010/wordprocessingInk" xmlns:wne="http://schemas.microsoft.com/office/word/2006/wordml" xmlns:wps="http://schemas.microsoft.com/office/word/2010/wordprocessingShape" mc:Ignorable="w14 w15 w16se w16cid w16 w16cex w16sdtdh w16du wp14">
+<w:numbering xmlns:wpc="http://schemas.microsoft.com/office/word/2010/wordprocessingCanvas" xmlns:cx="http://schemas.microsoft.com/office/drawing/2014/chartex" xmlns:cx1="http://schemas.microsoft.com/office/drawing/2015/9/8/chartex" xmlns:cx2="http://schemas.microsoft.com/office/drawing/2015/10/21/chartex" xmlns:cx3="http://schemas.microsoft.com/office/drawing/2016/5/9/chartex" xmlns:cx4="http://schemas.microsoft.com/office/drawing/2016/5/10/chartex" xmlns:cx5="http://schemas.microsoft.com/office/drawing/2016/5/11/chartex" xmlns:cx6="http://schemas.microsoft.com/office/drawing/2016/5/12/chartex" xmlns:cx7="http://schemas.microsoft.com/office/drawing/2016/5/13/chartex" xmlns:cx8="http://schemas.microsoft.com/office/drawing/2016/5/14/chartex" xmlns:mc="http://schemas.openxmlformats.org/markup-compatibility/2006" xmlns:aink="http://schemas.microsoft.com/office/drawing/2016/ink" xmlns:am3d="http://schemas.microsoft.com/office/drawing/2017/model3d" xmlns:o="urn:schemas-microsoft-com:office:office" xmlns:oel="http://schemas.microsoft.com/office/2019/extlst" xmlns:r="http://schemas.openxmlformats.org/officeDocument/2006/relationships" xmlns:m="http://schemas.openxmlformats.org/officeDocument/2006/math" xmlns:v="urn:schemas-microsoft-com:vml" xmlns:wp14="http://schemas.microsoft.com/office/word/2010/wordprocessingDrawing" xmlns:wp="http://schemas.openxmlformats.org/drawingml/2006/wordprocessingDrawing" xmlns:w10="urn:schemas-microsoft-com:office:word" xmlns:w="http://schemas.openxmlformats.org/wordprocessingml/2006/main" xmlns:w14="http://schemas.microsoft.com/office/word/2010/wordml" xmlns:w15="http://schemas.microsoft.com/office/word/2012/wordml" xmlns:w16cex="http://schemas.microsoft.com/office/word/2018/wordml/cex" xmlns:w16cid="http://schemas.microsoft.com/office/word/2016/wordml/cid" xmlns:w16="http://schemas.microsoft.com/office/word/2018/wordml" xmlns:w16du="http://schemas.microsoft.com/office/word/2023/wordml/word16du" xmlns:w16sdtdh="http://schemas.microsoft.com/office/word/2020/wordml/sdtdatahash" xmlns:w16sdtfl="http://schemas.microsoft.com/office/word/2024/wordml/sdtformatlock" xmlns:w16se="http://schemas.microsoft.com/office/word/2015/wordml/symex" xmlns:wpg="http://schemas.microsoft.com/office/word/2010/wordprocessingGroup" xmlns:wpi="http://schemas.microsoft.com/office/word/2010/wordprocessingInk" xmlns:wne="http://schemas.microsoft.com/office/word/2006/wordml" xmlns:wps="http://schemas.microsoft.com/office/word/2010/wordprocessingShape" mc:Ignorable="w14 w15 w16se w16cid w16 w16cex w16sdtdh w16sdtfl w16du wp14">
   <w:abstractNum w:abstractNumId="0" w15:restartNumberingAfterBreak="0">
     <w:nsid w:val="00514224"/>
     <w:multiLevelType w:val="hybridMultilevel"/>
@@ -5949,7 +5789,7 @@
 </file>
 
 <file path=word/styles.xml><?xml version="1.0" encoding="utf-8"?>
-<w:styles xmlns:mc="http://schemas.openxmlformats.org/markup-compatibility/2006" xmlns:r="http://schemas.openxmlformats.org/officeDocument/2006/relationships" xmlns:w="http://schemas.openxmlformats.org/wordprocessingml/2006/main" xmlns:w14="http://schemas.microsoft.com/office/word/2010/wordml" xmlns:w15="http://schemas.microsoft.com/office/word/2012/wordml" xmlns:w16cex="http://schemas.microsoft.com/office/word/2018/wordml/cex" xmlns:w16cid="http://schemas.microsoft.com/office/word/2016/wordml/cid" xmlns:w16="http://schemas.microsoft.com/office/word/2018/wordml" xmlns:w16du="http://schemas.microsoft.com/office/word/2023/wordml/word16du" xmlns:w16sdtdh="http://schemas.microsoft.com/office/word/2020/wordml/sdtdatahash" xmlns:w16se="http://schemas.microsoft.com/office/word/2015/wordml/symex" mc:Ignorable="w14 w15 w16se w16cid w16 w16cex w16sdtdh w16du">
+<w:styles xmlns:mc="http://schemas.openxmlformats.org/markup-compatibility/2006" xmlns:r="http://schemas.openxmlformats.org/officeDocument/2006/relationships" xmlns:w="http://schemas.openxmlformats.org/wordprocessingml/2006/main" xmlns:w14="http://schemas.microsoft.com/office/word/2010/wordml" xmlns:w15="http://schemas.microsoft.com/office/word/2012/wordml" xmlns:w16cex="http://schemas.microsoft.com/office/word/2018/wordml/cex" xmlns:w16cid="http://schemas.microsoft.com/office/word/2016/wordml/cid" xmlns:w16="http://schemas.microsoft.com/office/word/2018/wordml" xmlns:w16du="http://schemas.microsoft.com/office/word/2023/wordml/word16du" xmlns:w16sdtdh="http://schemas.microsoft.com/office/word/2020/wordml/sdtdatahash" xmlns:w16sdtfl="http://schemas.microsoft.com/office/word/2024/wordml/sdtformatlock" xmlns:w16se="http://schemas.microsoft.com/office/word/2015/wordml/symex" mc:Ignorable="w14 w15 w16se w16cid w16 w16cex w16sdtdh w16sdtfl w16du">
   <w:docDefaults>
     <w:rPrDefault>
       <w:rPr>
@@ -6394,6 +6234,7 @@
   <w:style w:type="character" w:default="1" w:styleId="DefaultParagraphFont">
     <w:name w:val="Default Paragraph Font"/>
     <w:uiPriority w:val="1"/>
+    <w:semiHidden/>
     <w:unhideWhenUsed/>
   </w:style>
   <w:style w:type="table" w:default="1" w:styleId="TableNormal">

</xml_diff>